<commit_message>
Docx: no procesa el formato subrayado cuando es de tipo "none". También se tiene en cuenta su precedencia en el run por sobre la definición en un estilo.
</commit_message>
<xml_diff>
--- a/epubcreator/test/converters/docx/data/disabled_formats.docx
+++ b/epubcreator/test/converters/docx/data/disabled_formats.docx
@@ -4,16 +4,7 @@
   <w:body>
     <w:p>
       <w:r>
-        <w:t>Es posible deshabilitar o desactivar un formato en un docx: esto se hace poniendo el atributo “</w:t>
-      </w:r>
-      <w:r>
-        <w:t>w:</w:t>
-      </w:r>
-      <w:r>
-        <w:t>val” en “0”. Según parece, los únicos formatos que admiten esto son la negrita y la cursiva.</w:t>
-      </w:r>
-      <w:r>
-        <w:t xml:space="preserve"> En estos casos, el formato debe ser ignorado.</w:t>
+        <w:t>Hay algunos formatos en un docx que es posible deshabilitarlos. Por ahora estoy al tanto de: la negrita (w:b), cursiva (w:o) y subrayado (w:u). A los dos primeros se les puede poner el atributo “w:val” en “0”. El subrayado admite varios tipos en su atributo “w:val”: “single”, “double”, etc. Y uno de ellos es el “none”. Cuando esto sucede, debo ignorar estos formatos.</w:t>
       </w:r>
     </w:p>
     <w:p>
@@ -26,25 +17,31 @@
         <w:rPr>
           <w:b w:val="0"/>
         </w:rPr>
-        <w:t>Esto es un texto que tiene negrita (el tag w:</w:t>
+        <w:t>Esto es un texto que tiene negrita</w:t>
       </w:r>
       <w:r>
         <w:rPr>
           <w:b w:val="0"/>
         </w:rPr>
-        <w:t xml:space="preserve">b) pero con el atributo </w:t>
+        <w:t>,</w:t>
       </w:r>
       <w:r>
         <w:rPr>
           <w:b w:val="0"/>
         </w:rPr>
+        <w:t xml:space="preserve">pero con el atributo </w:t>
+      </w:r>
+      <w:r>
+        <w:rPr>
+          <w:b w:val="0"/>
+        </w:rPr>
         <w:t>w:</w:t>
       </w:r>
       <w:r>
         <w:rPr>
           <w:b w:val="0"/>
         </w:rPr>
-        <w:t>val = 0, por lo que no debería generarse la etiqueta &lt;strong&gt; en el epub.</w:t>
+        <w:t>val = 0, por lo que debería ser ignorado.</w:t>
       </w:r>
     </w:p>
     <w:p>
@@ -57,36 +54,90 @@
         <w:rPr>
           <w:i w:val="0"/>
         </w:rPr>
-        <w:t xml:space="preserve">Esto es un texto que tiene itálica (el tag w:i) pero con el atributo </w:t>
+        <w:t>Esto es un texto que tiene itálica</w:t>
       </w:r>
       <w:r>
         <w:rPr>
           <w:i w:val="0"/>
         </w:rPr>
+        <w:t>,</w:t>
+      </w:r>
+      <w:r>
+        <w:rPr>
+          <w:i w:val="0"/>
+        </w:rPr>
+        <w:t xml:space="preserve"> pero con el atributo </w:t>
+      </w:r>
+      <w:r>
+        <w:rPr>
+          <w:i w:val="0"/>
+        </w:rPr>
         <w:t>w:</w:t>
       </w:r>
+      <w:r>
+        <w:rPr>
+          <w:i w:val="0"/>
+        </w:rPr>
+        <w:t>val = 0, por</w:t>
+      </w:r>
+      <w:r>
+        <w:rPr>
+          <w:i w:val="0"/>
+        </w:rPr>
+        <w:t xml:space="preserve"> lo que debería ser ignorado.</w:t>
+      </w:r>
+    </w:p>
+    <w:p>
+      <w:pPr>
+        <w:rPr>
+          <w:u w:val="none"/>
+        </w:rPr>
+      </w:pPr>
       <w:bookmarkStart w:id="0" w:name="_GoBack"/>
+      <w:r>
+        <w:rPr>
+          <w:u w:val="none"/>
+        </w:rPr>
+        <w:t xml:space="preserve">Esto es un texto que tiene </w:t>
+      </w:r>
+      <w:r>
+        <w:rPr>
+          <w:u w:val="none"/>
+        </w:rPr>
+        <w:t xml:space="preserve">subrayado, </w:t>
+      </w:r>
+      <w:r>
+        <w:rPr>
+          <w:u w:val="none"/>
+        </w:rPr>
+        <w:t xml:space="preserve">pero con el atributo w:val = </w:t>
+      </w:r>
+      <w:r>
+        <w:rPr>
+          <w:u w:val="none"/>
+        </w:rPr>
+        <w:t>none</w:t>
+      </w:r>
+      <w:r>
+        <w:rPr>
+          <w:u w:val="none"/>
+        </w:rPr>
+        <w:t xml:space="preserve">, </w:t>
+      </w:r>
+      <w:r>
+        <w:rPr>
+          <w:u w:val="none"/>
+        </w:rPr>
+        <w:t>por lo que debería ser ignorado</w:t>
+      </w:r>
+      <w:r>
+        <w:rPr>
+          <w:u w:val="none"/>
+        </w:rPr>
+        <w:t>.</w:t>
+      </w:r>
       <w:bookmarkEnd w:id="0"/>
-      <w:r>
-        <w:rPr>
-          <w:i w:val="0"/>
-        </w:rPr>
-        <w:t xml:space="preserve">val = 0, por lo que no debería generarse la </w:t>
-      </w:r>
-      <w:r>
-        <w:rPr>
-          <w:i w:val="0"/>
-        </w:rPr>
-        <w:t>etiqueta &lt;em&gt; en el epub</w:t>
-      </w:r>
-      <w:r>
-        <w:rPr>
-          <w:i w:val="0"/>
-        </w:rPr>
-        <w:t>.</w:t>
-      </w:r>
     </w:p>
-    <w:p/>
     <w:sectPr>
       <w:pgSz w:w="12240" w:h="15840"/>
       <w:pgMar w:top="1417" w:right="1701" w:bottom="1417" w:left="1701" w:header="708" w:footer="708" w:gutter="0"/>

</xml_diff>